<commit_message>
Lots of Balls lab updated
</commit_message>
<xml_diff>
--- a/Unit 5 Word/Lab 5.2 Lots of Balls.docx
+++ b/Unit 5 Word/Lab 5.2 Lots of Balls.docx
@@ -33,7 +33,10 @@
         <w:pStyle w:val="Heading1"/>
       </w:pPr>
       <w:r>
-        <w:t>Part 1 - Follow the bouncing ball</w:t>
+        <w:t>Part 1 - Follow the bouncing</w:t>
+      </w:r>
+      <w:r>
+        <w:t xml:space="preserve"> sprites</w:t>
       </w:r>
     </w:p>
     <w:p>
@@ -55,7 +58,56 @@
           <w:rFonts w:ascii="Calibri" w:hAnsi="Calibri"/>
           <w:color w:val="333333"/>
         </w:rPr>
-        <w:t>Create a SNAP program that contains a single sprite. When the green flag is clicked, the sprite should go to the center of the stage, pick a random direction, and start moving in the chosen direction</w:t>
+        <w:t>Create a SNAP program that contains a single sprit</w:t>
+      </w:r>
+      <w:r>
+        <w:rPr>
+          <w:rFonts w:ascii="Calibri" w:hAnsi="Calibri"/>
+          <w:color w:val="333333"/>
+        </w:rPr>
+        <w:t>e, choose from available</w:t>
+      </w:r>
+      <w:r>
+        <w:rPr>
+          <w:rFonts w:ascii="Calibri" w:hAnsi="Calibri"/>
+          <w:color w:val="333333"/>
+        </w:rPr>
+        <w:t xml:space="preserve"> costumes (</w:t>
+      </w:r>
+      <w:r>
+        <w:rPr>
+          <w:rFonts w:ascii="Calibri" w:hAnsi="Calibri"/>
+          <w:color w:val="333333"/>
+        </w:rPr>
+        <w:t xml:space="preserve">i.e. </w:t>
+      </w:r>
+      <w:r>
+        <w:rPr>
+          <w:rFonts w:ascii="Calibri" w:hAnsi="Calibri"/>
+          <w:color w:val="333333"/>
+        </w:rPr>
+        <w:t>basketballs, hearts. stars, balloons, Alonzo, doves</w:t>
+      </w:r>
+      <w:r>
+        <w:rPr>
+          <w:rFonts w:ascii="Calibri" w:hAnsi="Calibri"/>
+          <w:color w:val="333333"/>
+        </w:rPr>
+        <w:t>)</w:t>
+      </w:r>
+      <w:r>
+        <w:rPr>
+          <w:rFonts w:ascii="Calibri" w:hAnsi="Calibri"/>
+          <w:color w:val="333333"/>
+        </w:rPr>
+        <w:t>.</w:t>
+      </w:r>
+      <w:r>
+        <w:rPr>
+          <w:rFonts w:ascii="Calibri" w:hAnsi="Calibri"/>
+          <w:color w:val="333333"/>
+        </w:rPr>
+        <w:t xml:space="preserve"> When the green flag is clicked, the sprite should go to the center of the stage, pick a random direction, and start moving in the chosen direction</w:t>
       </w:r>
       <w:r>
         <w:rPr>
@@ -113,7 +165,65 @@
           <w:rFonts w:ascii="Calibri" w:hAnsi="Calibri"/>
           <w:color w:val="333333"/>
         </w:rPr>
-        <w:t>What would you need to do to add a second bouncing ball (that behaved in the same way) to the program? What about 10 balls? 100 balls? What would happen if you wanted to change the speed of all the balls in the program after you had created 100?</w:t>
+        <w:t xml:space="preserve">What would you need to do to add a second bouncing </w:t>
+      </w:r>
+      <w:r>
+        <w:rPr>
+          <w:rFonts w:ascii="Calibri" w:hAnsi="Calibri"/>
+          <w:color w:val="333333"/>
+        </w:rPr>
+        <w:t>sprite</w:t>
+      </w:r>
+      <w:r>
+        <w:rPr>
+          <w:rFonts w:ascii="Calibri" w:hAnsi="Calibri"/>
+          <w:color w:val="333333"/>
+        </w:rPr>
+        <w:t xml:space="preserve"> (that behaved in the same way) to the program? What about 10 </w:t>
+      </w:r>
+      <w:r>
+        <w:rPr>
+          <w:rFonts w:ascii="Calibri" w:hAnsi="Calibri"/>
+          <w:color w:val="333333"/>
+        </w:rPr>
+        <w:t>sprites</w:t>
+      </w:r>
+      <w:r>
+        <w:rPr>
+          <w:rFonts w:ascii="Calibri" w:hAnsi="Calibri"/>
+          <w:color w:val="333333"/>
+        </w:rPr>
+        <w:t xml:space="preserve">? 100 </w:t>
+      </w:r>
+      <w:r>
+        <w:rPr>
+          <w:rFonts w:ascii="Calibri" w:hAnsi="Calibri"/>
+          <w:color w:val="333333"/>
+        </w:rPr>
+        <w:t>sprites</w:t>
+      </w:r>
+      <w:r>
+        <w:rPr>
+          <w:rFonts w:ascii="Calibri" w:hAnsi="Calibri"/>
+          <w:color w:val="333333"/>
+        </w:rPr>
+        <w:t xml:space="preserve">? What would happen if you wanted to change the speed of all the </w:t>
+      </w:r>
+      <w:r>
+        <w:rPr>
+          <w:rFonts w:ascii="Calibri" w:hAnsi="Calibri"/>
+          <w:color w:val="333333"/>
+        </w:rPr>
+        <w:t>bouncing sprites</w:t>
+      </w:r>
+      <w:bookmarkStart w:id="0" w:name="_GoBack"/>
+      <w:bookmarkEnd w:id="0"/>
+      <w:r>
+        <w:rPr>
+          <w:rFonts w:ascii="Calibri" w:hAnsi="Calibri"/>
+          <w:color w:val="333333"/>
+        </w:rPr>
+        <w:t xml:space="preserve"> in the program after you had created 100?</w:t>
       </w:r>
     </w:p>
     <w:p>
@@ -165,7 +275,7 @@
           <w:color w:val="333333"/>
         </w:rPr>
         <w:drawing>
-          <wp:inline distT="0" distB="0" distL="0" distR="0" wp14:anchorId="6191BD26" wp14:editId="2F123B17">
+          <wp:inline distT="0" distB="0" distL="0" distR="0" wp14:anchorId="56CF154A" wp14:editId="6170A7D3">
             <wp:extent cx="1714500" cy="304800"/>
             <wp:effectExtent l="0" t="0" r="12700" b="0"/>
             <wp:docPr id="1" name="Picture 1" descr="https://git.gitbook.com/raw/teals-introcs/introduction-to-computer-science-principles/master/createACloneOf.png?token=d2F0c2t5OmY3ZTE2ZTQwLTdlMWEtNDhiMi05NjQxLTRlZjVkNWQxZWM0Yw%3D%3D"/>
@@ -243,7 +353,7 @@
           <w:color w:val="333333"/>
         </w:rPr>
         <w:drawing>
-          <wp:inline distT="0" distB="0" distL="0" distR="0" wp14:anchorId="6971A47D" wp14:editId="47C04606">
+          <wp:inline distT="0" distB="0" distL="0" distR="0" wp14:anchorId="39E331BA" wp14:editId="5BF791DF">
             <wp:extent cx="1905000" cy="419100"/>
             <wp:effectExtent l="0" t="0" r="0" b="12700"/>
             <wp:docPr id="2" name="Picture 2" descr="https://git.gitbook.com/raw/teals-introcs/introduction-to-computer-science-principles/master/whenIStartAsAClone.png?token=d2F0c2t5OmY3ZTE2ZTQwLTdlMWEtNDhiMi05NjQxLTRlZjVkNWQxZWM0Yw%3D%3D"/>
@@ -321,7 +431,7 @@
           <w:color w:val="333333"/>
         </w:rPr>
         <w:drawing>
-          <wp:inline distT="0" distB="0" distL="0" distR="0" wp14:anchorId="364B1C43" wp14:editId="7A880623">
+          <wp:inline distT="0" distB="0" distL="0" distR="0" wp14:anchorId="43A40808" wp14:editId="06D4E397">
             <wp:extent cx="1181100" cy="304800"/>
             <wp:effectExtent l="0" t="0" r="12700" b="0"/>
             <wp:docPr id="3" name="Picture 3" descr="https://git.gitbook.com/raw/teals-introcs/introduction-to-computer-science-principles/master/broadcast.png?token=d2F0c2t5OmY3ZTE2ZTQwLTdlMWEtNDhiMi05NjQxLTRlZjVkNWQxZWM0Yw%3D%3D"/>
@@ -399,7 +509,7 @@
           <w:color w:val="333333"/>
         </w:rPr>
         <w:drawing>
-          <wp:inline distT="0" distB="0" distL="0" distR="0" wp14:anchorId="4F6057B6" wp14:editId="3E11C9A5">
+          <wp:inline distT="0" distB="0" distL="0" distR="0" wp14:anchorId="302BD2AD" wp14:editId="1C3E00E1">
             <wp:extent cx="1574800" cy="457200"/>
             <wp:effectExtent l="0" t="0" r="0" b="0"/>
             <wp:docPr id="4" name="Picture 4" descr="https://git.gitbook.com/raw/teals-introcs/introduction-to-computer-science-principles/master/whenIReceive.png?token=d2F0c2t5OmY3ZTE2ZTQwLTdlMWEtNDhiMi05NjQxLTRlZjVkNWQxZWM0Yw%3D%3D"/>
@@ -1017,8 +1127,6 @@
               </w:rPr>
               <w:t xml:space="preserve">2.4 </w:t>
             </w:r>
-            <w:bookmarkStart w:id="0" w:name="_GoBack"/>
-            <w:bookmarkEnd w:id="0"/>
             <w:r>
               <w:rPr>
                 <w:rFonts w:cs="Calibri"/>
@@ -1208,7 +1316,7 @@
       <mc:AlternateContent>
         <mc:Choice Requires="wps">
           <w:drawing>
-            <wp:anchor distT="0" distB="0" distL="114300" distR="114300" simplePos="0" relativeHeight="251660288" behindDoc="0" locked="0" layoutInCell="1" allowOverlap="1" wp14:anchorId="2069B47C" wp14:editId="1FE9C6E3">
+            <wp:anchor distT="0" distB="0" distL="114300" distR="114300" simplePos="0" relativeHeight="251660288" behindDoc="0" locked="0" layoutInCell="1" allowOverlap="1" wp14:anchorId="01F7A458" wp14:editId="146866BD">
               <wp:simplePos x="0" y="0"/>
               <wp:positionH relativeFrom="column">
                 <wp:posOffset>914400</wp:posOffset>
@@ -1354,7 +1462,7 @@
         </mc:Choice>
         <mc:Fallback>
           <w:pict>
-            <v:rect w14:anchorId="2069B47C" id="Rectangle 17" o:spid="_x0000_s1026" style="position:absolute;margin-left:1in;margin-top:6.45pt;width:270pt;height:36pt;z-index:251660288;visibility:visible;mso-wrap-style:square;mso-width-percent:0;mso-height-percent:0;mso-wrap-distance-left:9pt;mso-wrap-distance-top:0;mso-wrap-distance-right:9pt;mso-wrap-distance-bottom:0;mso-position-horizontal:absolute;mso-position-horizontal-relative:text;mso-position-vertical:absolute;mso-position-vertical-relative:text;mso-width-percent:0;mso-height-percent:0;mso-width-relative:margin;mso-height-relative:margin;v-text-anchor:middle" o:gfxdata="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" filled="f" stroked="f" strokeweight="1pt">
+            <v:rect w14:anchorId="01F7A458" id="Rectangle 17" o:spid="_x0000_s1026" style="position:absolute;margin-left:1in;margin-top:6.45pt;width:270pt;height:36pt;z-index:251660288;visibility:visible;mso-wrap-style:square;mso-width-percent:0;mso-height-percent:0;mso-wrap-distance-left:9pt;mso-wrap-distance-top:0;mso-wrap-distance-right:9pt;mso-wrap-distance-bottom:0;mso-position-horizontal:absolute;mso-position-horizontal-relative:text;mso-position-vertical:absolute;mso-position-vertical-relative:text;mso-width-percent:0;mso-height-percent:0;mso-width-relative:margin;mso-height-relative:margin;v-text-anchor:middle" o:gfxdata="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" filled="f" stroked="f" strokeweight="1pt">
               <v:textbox>
                 <w:txbxContent>
                   <w:p>
@@ -1445,7 +1553,7 @@
         <w:noProof/>
       </w:rPr>
       <w:drawing>
-        <wp:anchor distT="0" distB="0" distL="114300" distR="114300" simplePos="0" relativeHeight="251659264" behindDoc="0" locked="0" layoutInCell="1" allowOverlap="1" wp14:anchorId="29A28849" wp14:editId="79FDFD42">
+        <wp:anchor distT="0" distB="0" distL="114300" distR="114300" simplePos="0" relativeHeight="251659264" behindDoc="0" locked="0" layoutInCell="1" allowOverlap="1" wp14:anchorId="043A2A6E" wp14:editId="467A66E9">
           <wp:simplePos x="0" y="0"/>
           <wp:positionH relativeFrom="column">
             <wp:posOffset>0</wp:posOffset>
@@ -3153,103 +3261,6 @@
 </file>
 
 <file path=customXml/item1.xml><?xml version="1.0" encoding="utf-8"?>
-<p:properties xmlns:p="http://schemas.microsoft.com/office/2006/metadata/properties" xmlns:xsi="http://www.w3.org/2001/XMLSchema-instance" xmlns:pc="http://schemas.microsoft.com/office/infopath/2007/PartnerControls">
-  <documentManagement>
-    <IconOverlay xmlns="http://schemas.microsoft.com/sharepoint/v4" xsi:nil="true"/>
-    <Description0 xmlns="02dde863-7147-4e23-b38c-7bb8d7bf3e42">Adapted from this BJC lab, this packet should take ~3 class days as a first introduction to SNAP! It includes the Kaleidoscope lab activity, which may need additional scaffolding/teacher intervention</Description0>
-    <LikesCount xmlns="http://schemas.microsoft.com/sharepoint/v3" xsi:nil="true"/>
-    <o3dda7a197d4479db31daa3ab15bf001 xmlns="02dde863-7147-4e23-b38c-7bb8d7bf3e42">
-      <Terms xmlns="http://schemas.microsoft.com/office/infopath/2007/PartnerControls">
-        <TermInfo xmlns="http://schemas.microsoft.com/office/infopath/2007/PartnerControls">
-          <TermName xmlns="http://schemas.microsoft.com/office/infopath/2007/PartnerControls">Explain the function of common blocks (if, if/else, repeat, forever, pen down/up, ...)</TermName>
-          <TermId xmlns="http://schemas.microsoft.com/office/infopath/2007/PartnerControls">b4cc5391-722b-4534-9cfb-9c15d2e4ae4a</TermId>
-        </TermInfo>
-        <TermInfo xmlns="http://schemas.microsoft.com/office/infopath/2007/PartnerControls">
-          <TermName xmlns="http://schemas.microsoft.com/office/infopath/2007/PartnerControls">Give examples of blocks in each category</TermName>
-          <TermId xmlns="http://schemas.microsoft.com/office/infopath/2007/PartnerControls">b258d41c-6c8c-414e-b48b-437de88882e6</TermId>
-        </TermInfo>
-        <TermInfo xmlns="http://schemas.microsoft.com/office/infopath/2007/PartnerControls">
-          <TermName xmlns="http://schemas.microsoft.com/office/infopath/2007/PartnerControls">Determine the function of unfamiliar blocks</TermName>
-          <TermId xmlns="http://schemas.microsoft.com/office/infopath/2007/PartnerControls">9dc9651d-a7a6-4f43-80bb-ab4014d9874a</TermId>
-        </TermInfo>
-      </Terms>
-    </o3dda7a197d4479db31daa3ab15bf001>
-    <Ratings xmlns="http://schemas.microsoft.com/sharepoint/v3" xsi:nil="true"/>
-    <d2dd6f8d2fbc484ca8e0f0c7aaffed96 xmlns="02dde863-7147-4e23-b38c-7bb8d7bf3e42">
-      <Terms xmlns="http://schemas.microsoft.com/office/infopath/2007/PartnerControls">
-        <TermInfo xmlns="http://schemas.microsoft.com/office/infopath/2007/PartnerControls">
-          <TermName xmlns="http://schemas.microsoft.com/office/infopath/2007/PartnerControls">Unit 1: What is computing?</TermName>
-          <TermId xmlns="http://schemas.microsoft.com/office/infopath/2007/PartnerControls">dda03998-b566-47f6-bdaa-b2de5b56ad0b</TermId>
-        </TermInfo>
-      </Terms>
-    </d2dd6f8d2fbc484ca8e0f0c7aaffed96>
-    <nc47efafa19a47ad915be6bb877e9e22 xmlns="02dde863-7147-4e23-b38c-7bb8d7bf3e42">
-      <Terms xmlns="http://schemas.microsoft.com/office/infopath/2007/PartnerControls">
-        <TermInfo xmlns="http://schemas.microsoft.com/office/infopath/2007/PartnerControls">
-          <TermName xmlns="http://schemas.microsoft.com/office/infopath/2007/PartnerControls">SNAP</TermName>
-          <TermId xmlns="http://schemas.microsoft.com/office/infopath/2007/PartnerControls">f09a5a52-9458-4ce2-b72f-97ef788c70b3</TermId>
-        </TermInfo>
-        <TermInfo xmlns="http://schemas.microsoft.com/office/infopath/2007/PartnerControls">
-          <TermName xmlns="http://schemas.microsoft.com/office/infopath/2007/PartnerControls">SNAP</TermName>
-          <TermId xmlns="http://schemas.microsoft.com/office/infopath/2007/PartnerControls">17a3d214-7683-48ae-942b-64da535ca104</TermId>
-        </TermInfo>
-        <TermInfo xmlns="http://schemas.microsoft.com/office/infopath/2007/PartnerControls">
-          <TermName xmlns="http://schemas.microsoft.com/office/infopath/2007/PartnerControls">Motion</TermName>
-          <TermId xmlns="http://schemas.microsoft.com/office/infopath/2007/PartnerControls">f40a2746-9072-47bf-8fd9-c0b4cc5cff54</TermId>
-        </TermInfo>
-        <TermInfo xmlns="http://schemas.microsoft.com/office/infopath/2007/PartnerControls">
-          <TermName xmlns="http://schemas.microsoft.com/office/infopath/2007/PartnerControls">Sensing</TermName>
-          <TermId xmlns="http://schemas.microsoft.com/office/infopath/2007/PartnerControls">fb30661b-e5d4-4806-8084-a6cfa96e68a6</TermId>
-        </TermInfo>
-      </Terms>
-    </nc47efafa19a47ad915be6bb877e9e22>
-    <LikedBy xmlns="http://schemas.microsoft.com/sharepoint/v3">
-      <UserInfo>
-        <DisplayName/>
-        <AccountId xsi:nil="true"/>
-        <AccountType/>
-      </UserInfo>
-    </LikedBy>
-    <TaxCatchAll xmlns="e80a5a3c-d611-4b18-9b03-808fdecb7b6f">
-      <Value>84</Value>
-      <Value>80</Value>
-      <Value>45</Value>
-      <Value>145</Value>
-      <Value>40</Value>
-      <Value>55</Value>
-      <Value>3</Value>
-      <Value>53</Value>
-    </TaxCatchAll>
-    <Type_x0020_of_x0020_Material xmlns="02dde863-7147-4e23-b38c-7bb8d7bf3e42">Lab Assignment</Type_x0020_of_x0020_Material>
-    <Source xmlns="02dde863-7147-4e23-b38c-7bb8d7bf3e42">BJC</Source>
-    <RatedBy xmlns="http://schemas.microsoft.com/sharepoint/v3">
-      <UserInfo>
-        <DisplayName/>
-        <AccountId xsi:nil="true"/>
-        <AccountType/>
-      </UserInfo>
-    </RatedBy>
-    <SharedWithUsers xmlns="5edd459b-714d-42ed-b78f-512da7d1c14e">
-      <UserInfo>
-        <DisplayName/>
-        <AccountId xsi:nil="true"/>
-        <AccountType/>
-      </UserInfo>
-    </SharedWithUsers>
-  </documentManagement>
-</p:properties>
-</file>
-
-<file path=customXml/item2.xml><?xml version="1.0" encoding="utf-8"?>
-<?mso-contentType ?>
-<FormTemplates xmlns="http://schemas.microsoft.com/sharepoint/v3/contenttype/forms">
-  <Display>DocumentLibraryForm</Display>
-  <Edit>DocumentLibraryForm</Edit>
-  <New>DocumentLibraryForm</New>
-</FormTemplates>
-</file>
-
-<file path=customXml/item3.xml><?xml version="1.0" encoding="utf-8"?>
 <ct:contentTypeSchema xmlns:ct="http://schemas.microsoft.com/office/2006/metadata/contentType" xmlns:ma="http://schemas.microsoft.com/office/2006/metadata/properties/metaAttributes" ct:_="" ma:_="" ma:contentTypeName="Document" ma:contentTypeID="0x0101004596370FD1F0044CA9FA6146E1C9F82E" ma:contentTypeVersion="20" ma:contentTypeDescription="Create a new document." ma:contentTypeScope="" ma:versionID="cee636d40df3b0a010f845155263f0a1">
   <xsd:schema xmlns:xsd="http://www.w3.org/2001/XMLSchema" xmlns:xs="http://www.w3.org/2001/XMLSchema" xmlns:p="http://schemas.microsoft.com/office/2006/metadata/properties" xmlns:ns1="http://schemas.microsoft.com/sharepoint/v3" xmlns:ns2="02dde863-7147-4e23-b38c-7bb8d7bf3e42" xmlns:ns3="e80a5a3c-d611-4b18-9b03-808fdecb7b6f" xmlns:ns4="http://schemas.microsoft.com/sharepoint/v4" xmlns:ns5="5edd459b-714d-42ed-b78f-512da7d1c14e" targetNamespace="http://schemas.microsoft.com/office/2006/metadata/properties" ma:root="true" ma:fieldsID="de7d79a52fc59d34622e4a801a574d8e" ns1:_="" ns2:_="" ns3:_="" ns4:_="" ns5:_="">
     <xsd:import namespace="http://schemas.microsoft.com/sharepoint/v3"/>
@@ -3565,29 +3576,104 @@
 </ct:contentTypeSchema>
 </file>
 
-<file path=customXml/itemProps1.xml><?xml version="1.0" encoding="utf-8"?>
-<ds:datastoreItem xmlns:ds="http://schemas.openxmlformats.org/officeDocument/2006/customXml" ds:itemID="{283F29D7-93A8-4FF1-83B0-95061A862C0C}">
-  <ds:schemaRefs>
-    <ds:schemaRef ds:uri="http://schemas.microsoft.com/office/2006/metadata/properties"/>
-    <ds:schemaRef ds:uri="http://schemas.microsoft.com/office/infopath/2007/PartnerControls"/>
-    <ds:schemaRef ds:uri="http://schemas.microsoft.com/sharepoint/v4"/>
-    <ds:schemaRef ds:uri="02dde863-7147-4e23-b38c-7bb8d7bf3e42"/>
-    <ds:schemaRef ds:uri="http://schemas.microsoft.com/sharepoint/v3"/>
-    <ds:schemaRef ds:uri="e80a5a3c-d611-4b18-9b03-808fdecb7b6f"/>
-    <ds:schemaRef ds:uri="5edd459b-714d-42ed-b78f-512da7d1c14e"/>
-  </ds:schemaRefs>
-</ds:datastoreItem>
+<file path=customXml/item2.xml><?xml version="1.0" encoding="utf-8"?>
+<?mso-contentType ?>
+<FormTemplates xmlns="http://schemas.microsoft.com/sharepoint/v3/contenttype/forms">
+  <Display>DocumentLibraryForm</Display>
+  <Edit>DocumentLibraryForm</Edit>
+  <New>DocumentLibraryForm</New>
+</FormTemplates>
 </file>
 
-<file path=customXml/itemProps2.xml><?xml version="1.0" encoding="utf-8"?>
-<ds:datastoreItem xmlns:ds="http://schemas.openxmlformats.org/officeDocument/2006/customXml" ds:itemID="{3109AE69-BA35-469A-B7E8-486799D1C158}">
-  <ds:schemaRefs>
-    <ds:schemaRef ds:uri="http://schemas.microsoft.com/sharepoint/v3/contenttype/forms"/>
-  </ds:schemaRefs>
-</ds:datastoreItem>
+<file path=customXml/item3.xml><?xml version="1.0" encoding="utf-8"?>
+<p:properties xmlns:p="http://schemas.microsoft.com/office/2006/metadata/properties" xmlns:xsi="http://www.w3.org/2001/XMLSchema-instance" xmlns:pc="http://schemas.microsoft.com/office/infopath/2007/PartnerControls">
+  <documentManagement>
+    <IconOverlay xmlns="http://schemas.microsoft.com/sharepoint/v4" xsi:nil="true"/>
+    <Description0 xmlns="02dde863-7147-4e23-b38c-7bb8d7bf3e42">Adapted from this BJC lab, this packet should take ~3 class days as a first introduction to SNAP! It includes the Kaleidoscope lab activity, which may need additional scaffolding/teacher intervention</Description0>
+    <LikesCount xmlns="http://schemas.microsoft.com/sharepoint/v3" xsi:nil="true"/>
+    <o3dda7a197d4479db31daa3ab15bf001 xmlns="02dde863-7147-4e23-b38c-7bb8d7bf3e42">
+      <Terms xmlns="http://schemas.microsoft.com/office/infopath/2007/PartnerControls">
+        <TermInfo xmlns="http://schemas.microsoft.com/office/infopath/2007/PartnerControls">
+          <TermName xmlns="http://schemas.microsoft.com/office/infopath/2007/PartnerControls">Explain the function of common blocks (if, if/else, repeat, forever, pen down/up, ...)</TermName>
+          <TermId xmlns="http://schemas.microsoft.com/office/infopath/2007/PartnerControls">b4cc5391-722b-4534-9cfb-9c15d2e4ae4a</TermId>
+        </TermInfo>
+        <TermInfo xmlns="http://schemas.microsoft.com/office/infopath/2007/PartnerControls">
+          <TermName xmlns="http://schemas.microsoft.com/office/infopath/2007/PartnerControls">Give examples of blocks in each category</TermName>
+          <TermId xmlns="http://schemas.microsoft.com/office/infopath/2007/PartnerControls">b258d41c-6c8c-414e-b48b-437de88882e6</TermId>
+        </TermInfo>
+        <TermInfo xmlns="http://schemas.microsoft.com/office/infopath/2007/PartnerControls">
+          <TermName xmlns="http://schemas.microsoft.com/office/infopath/2007/PartnerControls">Determine the function of unfamiliar blocks</TermName>
+          <TermId xmlns="http://schemas.microsoft.com/office/infopath/2007/PartnerControls">9dc9651d-a7a6-4f43-80bb-ab4014d9874a</TermId>
+        </TermInfo>
+      </Terms>
+    </o3dda7a197d4479db31daa3ab15bf001>
+    <Ratings xmlns="http://schemas.microsoft.com/sharepoint/v3" xsi:nil="true"/>
+    <d2dd6f8d2fbc484ca8e0f0c7aaffed96 xmlns="02dde863-7147-4e23-b38c-7bb8d7bf3e42">
+      <Terms xmlns="http://schemas.microsoft.com/office/infopath/2007/PartnerControls">
+        <TermInfo xmlns="http://schemas.microsoft.com/office/infopath/2007/PartnerControls">
+          <TermName xmlns="http://schemas.microsoft.com/office/infopath/2007/PartnerControls">Unit 1: What is computing?</TermName>
+          <TermId xmlns="http://schemas.microsoft.com/office/infopath/2007/PartnerControls">dda03998-b566-47f6-bdaa-b2de5b56ad0b</TermId>
+        </TermInfo>
+      </Terms>
+    </d2dd6f8d2fbc484ca8e0f0c7aaffed96>
+    <nc47efafa19a47ad915be6bb877e9e22 xmlns="02dde863-7147-4e23-b38c-7bb8d7bf3e42">
+      <Terms xmlns="http://schemas.microsoft.com/office/infopath/2007/PartnerControls">
+        <TermInfo xmlns="http://schemas.microsoft.com/office/infopath/2007/PartnerControls">
+          <TermName xmlns="http://schemas.microsoft.com/office/infopath/2007/PartnerControls">SNAP</TermName>
+          <TermId xmlns="http://schemas.microsoft.com/office/infopath/2007/PartnerControls">f09a5a52-9458-4ce2-b72f-97ef788c70b3</TermId>
+        </TermInfo>
+        <TermInfo xmlns="http://schemas.microsoft.com/office/infopath/2007/PartnerControls">
+          <TermName xmlns="http://schemas.microsoft.com/office/infopath/2007/PartnerControls">SNAP</TermName>
+          <TermId xmlns="http://schemas.microsoft.com/office/infopath/2007/PartnerControls">17a3d214-7683-48ae-942b-64da535ca104</TermId>
+        </TermInfo>
+        <TermInfo xmlns="http://schemas.microsoft.com/office/infopath/2007/PartnerControls">
+          <TermName xmlns="http://schemas.microsoft.com/office/infopath/2007/PartnerControls">Motion</TermName>
+          <TermId xmlns="http://schemas.microsoft.com/office/infopath/2007/PartnerControls">f40a2746-9072-47bf-8fd9-c0b4cc5cff54</TermId>
+        </TermInfo>
+        <TermInfo xmlns="http://schemas.microsoft.com/office/infopath/2007/PartnerControls">
+          <TermName xmlns="http://schemas.microsoft.com/office/infopath/2007/PartnerControls">Sensing</TermName>
+          <TermId xmlns="http://schemas.microsoft.com/office/infopath/2007/PartnerControls">fb30661b-e5d4-4806-8084-a6cfa96e68a6</TermId>
+        </TermInfo>
+      </Terms>
+    </nc47efafa19a47ad915be6bb877e9e22>
+    <LikedBy xmlns="http://schemas.microsoft.com/sharepoint/v3">
+      <UserInfo>
+        <DisplayName/>
+        <AccountId xsi:nil="true"/>
+        <AccountType/>
+      </UserInfo>
+    </LikedBy>
+    <TaxCatchAll xmlns="e80a5a3c-d611-4b18-9b03-808fdecb7b6f">
+      <Value>84</Value>
+      <Value>80</Value>
+      <Value>45</Value>
+      <Value>145</Value>
+      <Value>40</Value>
+      <Value>55</Value>
+      <Value>3</Value>
+      <Value>53</Value>
+    </TaxCatchAll>
+    <Type_x0020_of_x0020_Material xmlns="02dde863-7147-4e23-b38c-7bb8d7bf3e42">Lab Assignment</Type_x0020_of_x0020_Material>
+    <Source xmlns="02dde863-7147-4e23-b38c-7bb8d7bf3e42">BJC</Source>
+    <RatedBy xmlns="http://schemas.microsoft.com/sharepoint/v3">
+      <UserInfo>
+        <DisplayName/>
+        <AccountId xsi:nil="true"/>
+        <AccountType/>
+      </UserInfo>
+    </RatedBy>
+    <SharedWithUsers xmlns="5edd459b-714d-42ed-b78f-512da7d1c14e">
+      <UserInfo>
+        <DisplayName/>
+        <AccountId xsi:nil="true"/>
+        <AccountType/>
+      </UserInfo>
+    </SharedWithUsers>
+  </documentManagement>
+</p:properties>
 </file>
 
-<file path=customXml/itemProps3.xml><?xml version="1.0" encoding="utf-8"?>
+<file path=customXml/itemProps1.xml><?xml version="1.0" encoding="utf-8"?>
 <ds:datastoreItem xmlns:ds="http://schemas.openxmlformats.org/officeDocument/2006/customXml" ds:itemID="{83C57EE9-56B0-4B0A-94C3-84E98770AE76}">
   <ds:schemaRefs>
     <ds:schemaRef ds:uri="http://schemas.microsoft.com/office/2006/metadata/contentType"/>
@@ -3607,4 +3693,32 @@
     <ds:schemaRef ds:uri="http://schemas.microsoft.com/internal/obd"/>
   </ds:schemaRefs>
 </ds:datastoreItem>
+</file>
+
+<file path=customXml/itemProps2.xml><?xml version="1.0" encoding="utf-8"?>
+<ds:datastoreItem xmlns:ds="http://schemas.openxmlformats.org/officeDocument/2006/customXml" ds:itemID="{3109AE69-BA35-469A-B7E8-486799D1C158}">
+  <ds:schemaRefs>
+    <ds:schemaRef ds:uri="http://schemas.microsoft.com/sharepoint/v3/contenttype/forms"/>
+  </ds:schemaRefs>
+</ds:datastoreItem>
+</file>
+
+<file path=customXml/itemProps3.xml><?xml version="1.0" encoding="utf-8"?>
+<ds:datastoreItem xmlns:ds="http://schemas.openxmlformats.org/officeDocument/2006/customXml" ds:itemID="{283F29D7-93A8-4FF1-83B0-95061A862C0C}">
+  <ds:schemaRefs>
+    <ds:schemaRef ds:uri="e80a5a3c-d611-4b18-9b03-808fdecb7b6f"/>
+    <ds:schemaRef ds:uri="http://schemas.microsoft.com/sharepoint/v3"/>
+    <ds:schemaRef ds:uri="http://purl.org/dc/terms/"/>
+    <ds:schemaRef ds:uri="http://schemas.microsoft.com/sharepoint/v4"/>
+    <ds:schemaRef ds:uri="http://schemas.microsoft.com/office/2006/documentManagement/types"/>
+    <ds:schemaRef ds:uri="http://schemas.microsoft.com/office/2006/metadata/properties"/>
+    <ds:schemaRef ds:uri="http://schemas.microsoft.com/office/infopath/2007/PartnerControls"/>
+    <ds:schemaRef ds:uri="http://schemas.openxmlformats.org/package/2006/metadata/core-properties"/>
+    <ds:schemaRef ds:uri="http://purl.org/dc/elements/1.1/"/>
+    <ds:schemaRef ds:uri="5edd459b-714d-42ed-b78f-512da7d1c14e"/>
+    <ds:schemaRef ds:uri="02dde863-7147-4e23-b38c-7bb8d7bf3e42"/>
+    <ds:schemaRef ds:uri="http://www.w3.org/XML/1998/namespace"/>
+    <ds:schemaRef ds:uri="http://purl.org/dc/dcmitype/"/>
+  </ds:schemaRefs>
+</ds:datastoreItem>
 </file>
</xml_diff>